<commit_message>
kanban og risk kilder tilføjet
</commit_message>
<xml_diff>
--- a/Rapport/RapportDone/Kildeliste.docx
+++ b/Rapport/RapportDone/Kildeliste.docx
@@ -12,8 +12,286 @@
     </w:p>
     <w:p/>
     <w:p>
-      <w:bookmarkStart w:id="0" w:name="_GoBack"/>
-      <w:bookmarkEnd w:id="0"/>
+      <w:pPr>
+        <w:pStyle w:val="ListParagraph"/>
+        <w:numPr>
+          <w:ilvl w:val="0"/>
+          <w:numId w:val="1"/>
+        </w:numPr>
+        <w:rPr>
+          <w:rFonts w:asciiTheme="majorHAnsi" w:hAnsiTheme="majorHAnsi"/>
+        </w:rPr>
+      </w:pPr>
+      <w:r>
+        <w:rPr>
+          <w:rFonts w:asciiTheme="majorHAnsi" w:hAnsiTheme="majorHAnsi"/>
+        </w:rPr>
+        <w:t>Kanban applied to Scrum</w:t>
+      </w:r>
+    </w:p>
+    <w:p>
+      <w:pPr>
+        <w:pStyle w:val="ListParagraph"/>
+        <w:numPr>
+          <w:ilvl w:val="1"/>
+          <w:numId w:val="1"/>
+        </w:numPr>
+        <w:rPr>
+          <w:rFonts w:asciiTheme="majorHAnsi" w:hAnsiTheme="majorHAnsi"/>
+        </w:rPr>
+      </w:pPr>
+      <w:hyperlink r:id="rId6" w:history="1">
+        <w:r>
+          <w:rPr>
+            <w:rFonts w:asciiTheme="majorHAnsi" w:hAnsiTheme="majorHAnsi" w:cs="Segoe Print"/>
+            <w:sz w:val="22"/>
+          </w:rPr>
+          <w:t>http://www.youtube.com/watch?v=0EIMxyFw9T8</w:t>
+        </w:r>
+      </w:hyperlink>
+    </w:p>
+    <w:p>
+      <w:pPr>
+        <w:pStyle w:val="ListParagraph"/>
+        <w:numPr>
+          <w:ilvl w:val="0"/>
+          <w:numId w:val="1"/>
+        </w:numPr>
+        <w:rPr>
+          <w:rFonts w:asciiTheme="majorHAnsi" w:hAnsiTheme="majorHAnsi"/>
+          <w:lang w:val="en-US"/>
+        </w:rPr>
+      </w:pPr>
+      <w:r>
+        <w:rPr>
+          <w:rFonts w:asciiTheme="majorHAnsi" w:hAnsiTheme="majorHAnsi" w:cs="Segoe Print"/>
+          <w:sz w:val="22"/>
+          <w:lang w:val="en-US"/>
+        </w:rPr>
+        <w:t xml:space="preserve">Intro to </w:t>
+      </w:r>
+      <w:proofErr w:type="spellStart"/>
+      <w:r>
+        <w:rPr>
+          <w:rFonts w:asciiTheme="majorHAnsi" w:hAnsiTheme="majorHAnsi" w:cs="Segoe Print"/>
+          <w:sz w:val="22"/>
+          <w:lang w:val="en-US"/>
+        </w:rPr>
+        <w:t>Kanban</w:t>
+      </w:r>
+      <w:proofErr w:type="spellEnd"/>
+      <w:r>
+        <w:rPr>
+          <w:rFonts w:asciiTheme="majorHAnsi" w:hAnsiTheme="majorHAnsi" w:cs="Segoe Print"/>
+          <w:sz w:val="22"/>
+          <w:lang w:val="en-US"/>
+        </w:rPr>
+        <w:t xml:space="preserve"> in under 5 Minutes (What is </w:t>
+      </w:r>
+      <w:proofErr w:type="spellStart"/>
+      <w:r>
+        <w:rPr>
+          <w:rFonts w:asciiTheme="majorHAnsi" w:hAnsiTheme="majorHAnsi" w:cs="Segoe Print"/>
+          <w:sz w:val="22"/>
+          <w:lang w:val="en-US"/>
+        </w:rPr>
+        <w:t>Kanban</w:t>
+      </w:r>
+      <w:proofErr w:type="spellEnd"/>
+      <w:r>
+        <w:rPr>
+          <w:rFonts w:asciiTheme="majorHAnsi" w:hAnsiTheme="majorHAnsi" w:cs="Segoe Print"/>
+          <w:sz w:val="22"/>
+          <w:lang w:val="en-US"/>
+        </w:rPr>
+        <w:t xml:space="preserve">, Learn </w:t>
+      </w:r>
+      <w:proofErr w:type="spellStart"/>
+      <w:r>
+        <w:rPr>
+          <w:rFonts w:asciiTheme="majorHAnsi" w:hAnsiTheme="majorHAnsi" w:cs="Segoe Print"/>
+          <w:sz w:val="22"/>
+          <w:lang w:val="en-US"/>
+        </w:rPr>
+        <w:t>Kanban</w:t>
+      </w:r>
+      <w:proofErr w:type="spellEnd"/>
+      <w:r>
+        <w:rPr>
+          <w:rFonts w:asciiTheme="majorHAnsi" w:hAnsiTheme="majorHAnsi" w:cs="Segoe Print"/>
+          <w:sz w:val="22"/>
+          <w:lang w:val="en-US"/>
+        </w:rPr>
+        <w:t>)</w:t>
+      </w:r>
+    </w:p>
+    <w:p>
+      <w:pPr>
+        <w:pStyle w:val="ListParagraph"/>
+        <w:numPr>
+          <w:ilvl w:val="1"/>
+          <w:numId w:val="1"/>
+        </w:numPr>
+        <w:rPr>
+          <w:rFonts w:asciiTheme="majorHAnsi" w:hAnsiTheme="majorHAnsi"/>
+          <w:lang w:val="en-US"/>
+        </w:rPr>
+      </w:pPr>
+      <w:hyperlink r:id="rId7" w:history="1">
+        <w:r>
+          <w:rPr>
+            <w:rFonts w:asciiTheme="majorHAnsi" w:hAnsiTheme="majorHAnsi" w:cs="Segoe Print"/>
+            <w:sz w:val="22"/>
+            <w:lang w:val="en-US"/>
+          </w:rPr>
+          <w:t>http://www.youtube.com/watch?v=R8dYLbJiTUE</w:t>
+        </w:r>
+      </w:hyperlink>
+    </w:p>
+    <w:p>
+      <w:pPr>
+        <w:pStyle w:val="ListParagraph"/>
+        <w:numPr>
+          <w:ilvl w:val="0"/>
+          <w:numId w:val="1"/>
+        </w:numPr>
+        <w:rPr>
+          <w:rFonts w:asciiTheme="majorHAnsi" w:hAnsiTheme="majorHAnsi"/>
+          <w:lang w:val="en-US"/>
+        </w:rPr>
+      </w:pPr>
+      <w:r>
+        <w:rPr>
+          <w:rFonts w:asciiTheme="majorHAnsi" w:hAnsiTheme="majorHAnsi" w:cs="Segoe Print"/>
+          <w:sz w:val="22"/>
+        </w:rPr>
+        <w:t>Risk Management in Agile</w:t>
+      </w:r>
+    </w:p>
+    <w:p>
+      <w:pPr>
+        <w:pStyle w:val="ListParagraph"/>
+        <w:numPr>
+          <w:ilvl w:val="1"/>
+          <w:numId w:val="1"/>
+        </w:numPr>
+        <w:rPr>
+          <w:rFonts w:asciiTheme="majorHAnsi" w:hAnsiTheme="majorHAnsi"/>
+          <w:lang w:val="en-US"/>
+        </w:rPr>
+      </w:pPr>
+      <w:hyperlink r:id="rId8" w:history="1">
+        <w:r>
+          <w:rPr>
+            <w:rFonts w:asciiTheme="majorHAnsi" w:hAnsiTheme="majorHAnsi" w:cs="Calibri"/>
+            <w:szCs w:val="24"/>
+            <w:lang w:val="en-US"/>
+          </w:rPr>
+          <w:t>http://www.</w:t>
+        </w:r>
+        <w:bookmarkStart w:id="0" w:name="_GoBack"/>
+        <w:bookmarkEnd w:id="0"/>
+        <w:r>
+          <w:rPr>
+            <w:rFonts w:asciiTheme="majorHAnsi" w:hAnsiTheme="majorHAnsi" w:cs="Calibri"/>
+            <w:szCs w:val="24"/>
+            <w:lang w:val="en-US"/>
+          </w:rPr>
+          <w:t>scrumalliance.org/community/articles/2013/2013-may/risk-management-in-agile</w:t>
+        </w:r>
+      </w:hyperlink>
+    </w:p>
+    <w:p>
+      <w:pPr>
+        <w:pStyle w:val="ListParagraph"/>
+        <w:numPr>
+          <w:ilvl w:val="0"/>
+          <w:numId w:val="1"/>
+        </w:numPr>
+        <w:rPr>
+          <w:rFonts w:asciiTheme="majorHAnsi" w:hAnsiTheme="majorHAnsi"/>
+          <w:lang w:val="en-US"/>
+        </w:rPr>
+      </w:pPr>
+      <w:r>
+        <w:rPr>
+          <w:rFonts w:asciiTheme="majorHAnsi" w:hAnsiTheme="majorHAnsi" w:cs="Calibri"/>
+          <w:szCs w:val="24"/>
+          <w:lang w:val="en-US"/>
+        </w:rPr>
+        <w:t>Managing Risk &amp; Quality with Scrum.wmv</w:t>
+      </w:r>
+    </w:p>
+    <w:p>
+      <w:pPr>
+        <w:pStyle w:val="ListParagraph"/>
+        <w:numPr>
+          <w:ilvl w:val="1"/>
+          <w:numId w:val="1"/>
+        </w:numPr>
+        <w:tabs>
+          <w:tab w:val="left" w:pos="360"/>
+          <w:tab w:val="left" w:pos="720"/>
+          <w:tab w:val="left" w:pos="1080"/>
+          <w:tab w:val="left" w:pos="1440"/>
+          <w:tab w:val="left" w:pos="1800"/>
+          <w:tab w:val="left" w:pos="2160"/>
+          <w:tab w:val="left" w:pos="2520"/>
+          <w:tab w:val="left" w:pos="2880"/>
+          <w:tab w:val="left" w:pos="3240"/>
+          <w:tab w:val="left" w:pos="3600"/>
+          <w:tab w:val="left" w:pos="3960"/>
+          <w:tab w:val="left" w:pos="4320"/>
+          <w:tab w:val="left" w:pos="4680"/>
+          <w:tab w:val="left" w:pos="5040"/>
+          <w:tab w:val="left" w:pos="5400"/>
+          <w:tab w:val="left" w:pos="5760"/>
+          <w:tab w:val="left" w:pos="6120"/>
+          <w:tab w:val="left" w:pos="6480"/>
+          <w:tab w:val="left" w:pos="6840"/>
+          <w:tab w:val="left" w:pos="7200"/>
+          <w:tab w:val="left" w:pos="7560"/>
+          <w:tab w:val="left" w:pos="7920"/>
+          <w:tab w:val="left" w:pos="8280"/>
+          <w:tab w:val="left" w:pos="8640"/>
+          <w:tab w:val="left" w:pos="9000"/>
+          <w:tab w:val="left" w:pos="9360"/>
+          <w:tab w:val="left" w:pos="9720"/>
+          <w:tab w:val="left" w:pos="10080"/>
+          <w:tab w:val="left" w:pos="10440"/>
+          <w:tab w:val="left" w:pos="10800"/>
+          <w:tab w:val="left" w:pos="11160"/>
+          <w:tab w:val="left" w:pos="11520"/>
+        </w:tabs>
+        <w:autoSpaceDE w:val="0"/>
+        <w:autoSpaceDN w:val="0"/>
+        <w:adjustRightInd w:val="0"/>
+        <w:spacing w:after="0" w:line="240" w:lineRule="auto"/>
+        <w:rPr>
+          <w:rFonts w:asciiTheme="majorHAnsi" w:hAnsiTheme="majorHAnsi" w:cs="Segoe Print"/>
+          <w:sz w:val="22"/>
+          <w:lang w:val="en-US"/>
+        </w:rPr>
+      </w:pPr>
+      <w:hyperlink r:id="rId9" w:history="1">
+        <w:r>
+          <w:rPr>
+            <w:rFonts w:asciiTheme="majorHAnsi" w:hAnsiTheme="majorHAnsi" w:cs="Segoe Print"/>
+            <w:sz w:val="22"/>
+            <w:lang w:val="en-US"/>
+          </w:rPr>
+          <w:t>http://www.youtube.com/watch?v=zBG75t3-BYw</w:t>
+        </w:r>
+      </w:hyperlink>
+    </w:p>
+    <w:p>
+      <w:pPr>
+        <w:pStyle w:val="ListParagraph"/>
+        <w:ind w:left="1440"/>
+        <w:rPr>
+          <w:lang w:val="en-US"/>
+        </w:rPr>
+      </w:pPr>
     </w:p>
     <w:sectPr>
       <w:pgSz w:w="11906" w:h="16838"/>
@@ -23,6 +301,126 @@
     </w:sectPr>
   </w:body>
 </w:document>
+</file>
+
+<file path=word/numbering.xml><?xml version="1.0" encoding="utf-8"?>
+<w:numbering xmlns:wpc="http://schemas.microsoft.com/office/word/2010/wordprocessingCanvas" xmlns:mc="http://schemas.openxmlformats.org/markup-compatibility/2006" xmlns:o="urn:schemas-microsoft-com:office:office" xmlns:r="http://schemas.openxmlformats.org/officeDocument/2006/relationships" xmlns:m="http://schemas.openxmlformats.org/officeDocument/2006/math" xmlns:v="urn:schemas-microsoft-com:vml" xmlns:wp14="http://schemas.microsoft.com/office/word/2010/wordprocessingDrawing" xmlns:wp="http://schemas.openxmlformats.org/drawingml/2006/wordprocessingDrawing" xmlns:w10="urn:schemas-microsoft-com:office:word" xmlns:w="http://schemas.openxmlformats.org/wordprocessingml/2006/main" xmlns:w14="http://schemas.microsoft.com/office/word/2010/wordml" xmlns:wpg="http://schemas.microsoft.com/office/word/2010/wordprocessingGroup" xmlns:wpi="http://schemas.microsoft.com/office/word/2010/wordprocessingInk" xmlns:wne="http://schemas.microsoft.com/office/word/2006/wordml" xmlns:wps="http://schemas.microsoft.com/office/word/2010/wordprocessingShape" mc:Ignorable="w14 wp14">
+  <w:abstractNum w:abstractNumId="0">
+    <w:nsid w:val="110E7FDC"/>
+    <w:multiLevelType w:val="hybridMultilevel"/>
+    <w:tmpl w:val="3AD8F986"/>
+    <w:lvl w:ilvl="0" w:tplc="9CA84E6E">
+      <w:numFmt w:val="bullet"/>
+      <w:lvlText w:val=""/>
+      <w:lvlJc w:val="left"/>
+      <w:pPr>
+        <w:ind w:left="720" w:hanging="360"/>
+      </w:pPr>
+      <w:rPr>
+        <w:rFonts w:ascii="Symbol" w:eastAsiaTheme="minorHAnsi" w:hAnsi="Symbol" w:cstheme="minorBidi" w:hint="default"/>
+      </w:rPr>
+    </w:lvl>
+    <w:lvl w:ilvl="1" w:tplc="04060003">
+      <w:start w:val="1"/>
+      <w:numFmt w:val="bullet"/>
+      <w:lvlText w:val="o"/>
+      <w:lvlJc w:val="left"/>
+      <w:pPr>
+        <w:ind w:left="1440" w:hanging="360"/>
+      </w:pPr>
+      <w:rPr>
+        <w:rFonts w:ascii="Courier New" w:hAnsi="Courier New" w:cs="Courier New" w:hint="default"/>
+      </w:rPr>
+    </w:lvl>
+    <w:lvl w:ilvl="2" w:tplc="04060005" w:tentative="1">
+      <w:start w:val="1"/>
+      <w:numFmt w:val="bullet"/>
+      <w:lvlText w:val=""/>
+      <w:lvlJc w:val="left"/>
+      <w:pPr>
+        <w:ind w:left="2160" w:hanging="360"/>
+      </w:pPr>
+      <w:rPr>
+        <w:rFonts w:ascii="Wingdings" w:hAnsi="Wingdings" w:hint="default"/>
+      </w:rPr>
+    </w:lvl>
+    <w:lvl w:ilvl="3" w:tplc="04060001" w:tentative="1">
+      <w:start w:val="1"/>
+      <w:numFmt w:val="bullet"/>
+      <w:lvlText w:val=""/>
+      <w:lvlJc w:val="left"/>
+      <w:pPr>
+        <w:ind w:left="2880" w:hanging="360"/>
+      </w:pPr>
+      <w:rPr>
+        <w:rFonts w:ascii="Symbol" w:hAnsi="Symbol" w:hint="default"/>
+      </w:rPr>
+    </w:lvl>
+    <w:lvl w:ilvl="4" w:tplc="04060003" w:tentative="1">
+      <w:start w:val="1"/>
+      <w:numFmt w:val="bullet"/>
+      <w:lvlText w:val="o"/>
+      <w:lvlJc w:val="left"/>
+      <w:pPr>
+        <w:ind w:left="3600" w:hanging="360"/>
+      </w:pPr>
+      <w:rPr>
+        <w:rFonts w:ascii="Courier New" w:hAnsi="Courier New" w:cs="Courier New" w:hint="default"/>
+      </w:rPr>
+    </w:lvl>
+    <w:lvl w:ilvl="5" w:tplc="04060005" w:tentative="1">
+      <w:start w:val="1"/>
+      <w:numFmt w:val="bullet"/>
+      <w:lvlText w:val=""/>
+      <w:lvlJc w:val="left"/>
+      <w:pPr>
+        <w:ind w:left="4320" w:hanging="360"/>
+      </w:pPr>
+      <w:rPr>
+        <w:rFonts w:ascii="Wingdings" w:hAnsi="Wingdings" w:hint="default"/>
+      </w:rPr>
+    </w:lvl>
+    <w:lvl w:ilvl="6" w:tplc="04060001" w:tentative="1">
+      <w:start w:val="1"/>
+      <w:numFmt w:val="bullet"/>
+      <w:lvlText w:val=""/>
+      <w:lvlJc w:val="left"/>
+      <w:pPr>
+        <w:ind w:left="5040" w:hanging="360"/>
+      </w:pPr>
+      <w:rPr>
+        <w:rFonts w:ascii="Symbol" w:hAnsi="Symbol" w:hint="default"/>
+      </w:rPr>
+    </w:lvl>
+    <w:lvl w:ilvl="7" w:tplc="04060003" w:tentative="1">
+      <w:start w:val="1"/>
+      <w:numFmt w:val="bullet"/>
+      <w:lvlText w:val="o"/>
+      <w:lvlJc w:val="left"/>
+      <w:pPr>
+        <w:ind w:left="5760" w:hanging="360"/>
+      </w:pPr>
+      <w:rPr>
+        <w:rFonts w:ascii="Courier New" w:hAnsi="Courier New" w:cs="Courier New" w:hint="default"/>
+      </w:rPr>
+    </w:lvl>
+    <w:lvl w:ilvl="8" w:tplc="04060005" w:tentative="1">
+      <w:start w:val="1"/>
+      <w:numFmt w:val="bullet"/>
+      <w:lvlText w:val=""/>
+      <w:lvlJc w:val="left"/>
+      <w:pPr>
+        <w:ind w:left="6480" w:hanging="360"/>
+      </w:pPr>
+      <w:rPr>
+        <w:rFonts w:ascii="Wingdings" w:hAnsi="Wingdings" w:hint="default"/>
+      </w:rPr>
+    </w:lvl>
+  </w:abstractNum>
+  <w:num w:numId="1">
+    <w:abstractNumId w:val="0"/>
+  </w:num>
+</w:numbering>
 </file>
 
 <file path=word/styles.xml><?xml version="1.0" encoding="utf-8"?>
@@ -250,6 +648,17 @@
       <w:szCs w:val="28"/>
     </w:rPr>
   </w:style>
+  <w:style w:type="paragraph" w:styleId="ListParagraph">
+    <w:name w:val="List Paragraph"/>
+    <w:basedOn w:val="Normal"/>
+    <w:uiPriority w:val="34"/>
+    <w:qFormat/>
+    <w:rsid w:val="00F24004"/>
+    <w:pPr>
+      <w:ind w:left="720"/>
+      <w:contextualSpacing/>
+    </w:pPr>
+  </w:style>
 </w:styles>
 </file>
 
@@ -477,6 +886,17 @@
       <w:sz w:val="28"/>
       <w:szCs w:val="28"/>
     </w:rPr>
+  </w:style>
+  <w:style w:type="paragraph" w:styleId="ListParagraph">
+    <w:name w:val="List Paragraph"/>
+    <w:basedOn w:val="Normal"/>
+    <w:uiPriority w:val="34"/>
+    <w:qFormat/>
+    <w:rsid w:val="00F24004"/>
+    <w:pPr>
+      <w:ind w:left="720"/>
+      <w:contextualSpacing/>
+    </w:pPr>
   </w:style>
 </w:styles>
 </file>

</xml_diff>